<commit_message>
Final Commit I think
</commit_message>
<xml_diff>
--- a/Tests/Testing instructions Readme.docx
+++ b/Tests/Testing instructions Readme.docx
@@ -37,10 +37,36 @@
         <w:rPr>
           <w:b/>
         </w:rPr>
-        <w:t xml:space="preserve"> (androidTest) directory in Android Studio.</w:t>
-      </w:r>
-      <w:bookmarkStart w:id="0" w:name="_GoBack"/>
-      <w:bookmarkEnd w:id="0"/>
+        <w:t xml:space="preserve"> (</w:t>
+      </w:r>
+      <w:proofErr w:type="spellStart"/>
+      <w:r>
+        <w:rPr>
+          <w:b/>
+        </w:rPr>
+        <w:t>androidTest</w:t>
+      </w:r>
+      <w:proofErr w:type="spellEnd"/>
+      <w:r>
+        <w:rPr>
+          <w:b/>
+        </w:rPr>
+        <w:t>) directory in Android Studio.</w:t>
+      </w:r>
+    </w:p>
+    <w:p>
+      <w:pPr>
+        <w:rPr>
+          <w:b/>
+        </w:rPr>
+      </w:pPr>
+    </w:p>
+    <w:p>
+      <w:pPr>
+        <w:rPr>
+          <w:b/>
+        </w:rPr>
+      </w:pPr>
     </w:p>
     <w:p>
       <w:pPr>
@@ -57,13 +83,29 @@
         <w:t xml:space="preserve">Testing Beacon Connections and Discovery: </w:t>
       </w:r>
       <w:r>
-        <w:t>The BeaconApplicationTest class can be used to test that the Beacon Manager is parsing beacons correctly.</w:t>
+        <w:t xml:space="preserve">The </w:t>
+      </w:r>
+      <w:proofErr w:type="spellStart"/>
+      <w:r>
+        <w:t>BeaconApplicationTest</w:t>
+      </w:r>
+      <w:proofErr w:type="spellEnd"/>
+      <w:r>
+        <w:t xml:space="preserve"> class can be used to test that the Beacon Manager is parsing beacons correctly.</w:t>
       </w:r>
       <w:r>
         <w:t xml:space="preserve"> The class can simply be ran from Android Studio onto an emulator.</w:t>
       </w:r>
       <w:r>
-        <w:t xml:space="preserve"> For testing beacon detection, go to the BeaconScanner class and</w:t>
+        <w:t xml:space="preserve"> For testing beacon detection, go to the </w:t>
+      </w:r>
+      <w:proofErr w:type="spellStart"/>
+      <w:r>
+        <w:t>BeaconScanner</w:t>
+      </w:r>
+      <w:proofErr w:type="spellEnd"/>
+      <w:r>
+        <w:t xml:space="preserve"> class and</w:t>
       </w:r>
       <w:r>
         <w:t xml:space="preserve"> uncomment the last two lines of the constructor method.</w:t>
@@ -98,13 +140,42 @@
         </w:numPr>
       </w:pPr>
       <w:r>
-        <w:t xml:space="preserve">Testing SocketIO can be done in the SocketIOTest class. </w:t>
+        <w:t xml:space="preserve">Testing </w:t>
+      </w:r>
+      <w:proofErr w:type="spellStart"/>
+      <w:r>
+        <w:t>SocketIO</w:t>
+      </w:r>
+      <w:proofErr w:type="spellEnd"/>
+      <w:r>
+        <w:t xml:space="preserve"> can be done in the </w:t>
+      </w:r>
+      <w:proofErr w:type="spellStart"/>
+      <w:r>
+        <w:t>SocketIOTest</w:t>
+      </w:r>
+      <w:proofErr w:type="spellEnd"/>
+      <w:r>
+        <w:t xml:space="preserve"> class. </w:t>
       </w:r>
       <w:r>
         <w:t xml:space="preserve">The </w:t>
       </w:r>
-      <w:r>
-        <w:t>Ip_Port variable in the SocketIO class will need to be changed to match your respective IP address in the form of "http://YOURIPADDRESS:9092"</w:t>
+      <w:proofErr w:type="spellStart"/>
+      <w:r>
+        <w:t>Ip_Port</w:t>
+      </w:r>
+      <w:proofErr w:type="spellEnd"/>
+      <w:r>
+        <w:t xml:space="preserve"> variable in the </w:t>
+      </w:r>
+      <w:proofErr w:type="spellStart"/>
+      <w:r>
+        <w:t>SocketIO</w:t>
+      </w:r>
+      <w:proofErr w:type="spellEnd"/>
+      <w:r>
+        <w:t xml:space="preserve"> class will need to be changed to match your respective IP address in the form of "http://YOURIPADDRESS:9092"</w:t>
       </w:r>
       <w:r>
         <w:t xml:space="preserve"> in order for a connection to succeed with your server (Refer to Project Readme for more setup information). </w:t>
@@ -119,7 +190,15 @@
         <w:t>class can confirm that the URI format is correct, test that the connecti</w:t>
       </w:r>
       <w:r>
-        <w:t>on occurs (this test WILL fail if the Ip_Port is not set up for your server device</w:t>
+        <w:t xml:space="preserve">on occurs (this test WILL fail if the </w:t>
+      </w:r>
+      <w:proofErr w:type="spellStart"/>
+      <w:r>
+        <w:t>Ip_Port</w:t>
+      </w:r>
+      <w:proofErr w:type="spellEnd"/>
+      <w:r>
+        <w:t xml:space="preserve"> is not set up for your server device</w:t>
       </w:r>
       <w:r>
         <w:t xml:space="preserve">), and test that the correct information is being sent. </w:t>
@@ -153,10 +232,64 @@
     </w:p>
     <w:p>
       <w:pPr>
-        <w:rPr>
-          <w:b/>
-        </w:rPr>
-      </w:pPr>
+        <w:pStyle w:val="ListParagraph"/>
+        <w:numPr>
+          <w:ilvl w:val="0"/>
+          <w:numId w:val="2"/>
+        </w:numPr>
+        <w:rPr>
+          <w:b/>
+        </w:rPr>
+      </w:pPr>
+      <w:r>
+        <w:rPr>
+          <w:b/>
+        </w:rPr>
+        <w:t>Light Simulation Test:</w:t>
+      </w:r>
+      <w:r>
+        <w:t xml:space="preserve"> </w:t>
+      </w:r>
+    </w:p>
+    <w:p>
+      <w:pPr>
+        <w:pStyle w:val="ListParagraph"/>
+        <w:numPr>
+          <w:ilvl w:val="1"/>
+          <w:numId w:val="2"/>
+        </w:numPr>
+        <w:rPr>
+          <w:b/>
+        </w:rPr>
+      </w:pPr>
+      <w:r>
+        <w:t>Open LightTests.java in eclipse and run it as a JUNIT test</w:t>
+      </w:r>
+    </w:p>
+    <w:p>
+      <w:pPr>
+        <w:pStyle w:val="ListParagraph"/>
+        <w:numPr>
+          <w:ilvl w:val="1"/>
+          <w:numId w:val="2"/>
+        </w:numPr>
+        <w:rPr>
+          <w:b/>
+        </w:rPr>
+      </w:pPr>
+      <w:r>
+        <w:t>When prompted,  open Hokie Home Server/</w:t>
+      </w:r>
+      <w:proofErr w:type="spellStart"/>
+      <w:r>
+        <w:t>src</w:t>
+      </w:r>
+      <w:proofErr w:type="spellEnd"/>
+      <w:r>
+        <w:t>/test/main/html/LightSimulatorTest.html in your browser and follow the instructions in the eclipse console.</w:t>
+      </w:r>
+      <w:bookmarkStart w:id="0" w:name="_GoBack"/>
+      <w:bookmarkEnd w:id="0"/>
     </w:p>
     <w:sectPr>
       <w:pgSz w:w="12240" w:h="15840"/>
@@ -283,8 +416,124 @@
       </w:rPr>
     </w:lvl>
   </w:abstractNum>
+  <w:abstractNum w:abstractNumId="1" w15:restartNumberingAfterBreak="0">
+    <w:nsid w:val="5A59441B"/>
+    <w:multiLevelType w:val="hybridMultilevel"/>
+    <w:tmpl w:val="142E9484"/>
+    <w:lvl w:ilvl="0" w:tplc="04090001">
+      <w:start w:val="1"/>
+      <w:numFmt w:val="bullet"/>
+      <w:lvlText w:val=""/>
+      <w:lvlJc w:val="left"/>
+      <w:pPr>
+        <w:ind w:left="720" w:hanging="360"/>
+      </w:pPr>
+      <w:rPr>
+        <w:rFonts w:ascii="Symbol" w:hAnsi="Symbol" w:hint="default"/>
+      </w:rPr>
+    </w:lvl>
+    <w:lvl w:ilvl="1" w:tplc="04090003">
+      <w:start w:val="1"/>
+      <w:numFmt w:val="bullet"/>
+      <w:lvlText w:val="o"/>
+      <w:lvlJc w:val="left"/>
+      <w:pPr>
+        <w:ind w:left="1440" w:hanging="360"/>
+      </w:pPr>
+      <w:rPr>
+        <w:rFonts w:ascii="Courier New" w:hAnsi="Courier New" w:cs="Courier New" w:hint="default"/>
+      </w:rPr>
+    </w:lvl>
+    <w:lvl w:ilvl="2" w:tplc="04090005" w:tentative="1">
+      <w:start w:val="1"/>
+      <w:numFmt w:val="bullet"/>
+      <w:lvlText w:val=""/>
+      <w:lvlJc w:val="left"/>
+      <w:pPr>
+        <w:ind w:left="2160" w:hanging="360"/>
+      </w:pPr>
+      <w:rPr>
+        <w:rFonts w:ascii="Wingdings" w:hAnsi="Wingdings" w:hint="default"/>
+      </w:rPr>
+    </w:lvl>
+    <w:lvl w:ilvl="3" w:tplc="04090001" w:tentative="1">
+      <w:start w:val="1"/>
+      <w:numFmt w:val="bullet"/>
+      <w:lvlText w:val=""/>
+      <w:lvlJc w:val="left"/>
+      <w:pPr>
+        <w:ind w:left="2880" w:hanging="360"/>
+      </w:pPr>
+      <w:rPr>
+        <w:rFonts w:ascii="Symbol" w:hAnsi="Symbol" w:hint="default"/>
+      </w:rPr>
+    </w:lvl>
+    <w:lvl w:ilvl="4" w:tplc="04090003" w:tentative="1">
+      <w:start w:val="1"/>
+      <w:numFmt w:val="bullet"/>
+      <w:lvlText w:val="o"/>
+      <w:lvlJc w:val="left"/>
+      <w:pPr>
+        <w:ind w:left="3600" w:hanging="360"/>
+      </w:pPr>
+      <w:rPr>
+        <w:rFonts w:ascii="Courier New" w:hAnsi="Courier New" w:cs="Courier New" w:hint="default"/>
+      </w:rPr>
+    </w:lvl>
+    <w:lvl w:ilvl="5" w:tplc="04090005" w:tentative="1">
+      <w:start w:val="1"/>
+      <w:numFmt w:val="bullet"/>
+      <w:lvlText w:val=""/>
+      <w:lvlJc w:val="left"/>
+      <w:pPr>
+        <w:ind w:left="4320" w:hanging="360"/>
+      </w:pPr>
+      <w:rPr>
+        <w:rFonts w:ascii="Wingdings" w:hAnsi="Wingdings" w:hint="default"/>
+      </w:rPr>
+    </w:lvl>
+    <w:lvl w:ilvl="6" w:tplc="04090001" w:tentative="1">
+      <w:start w:val="1"/>
+      <w:numFmt w:val="bullet"/>
+      <w:lvlText w:val=""/>
+      <w:lvlJc w:val="left"/>
+      <w:pPr>
+        <w:ind w:left="5040" w:hanging="360"/>
+      </w:pPr>
+      <w:rPr>
+        <w:rFonts w:ascii="Symbol" w:hAnsi="Symbol" w:hint="default"/>
+      </w:rPr>
+    </w:lvl>
+    <w:lvl w:ilvl="7" w:tplc="04090003" w:tentative="1">
+      <w:start w:val="1"/>
+      <w:numFmt w:val="bullet"/>
+      <w:lvlText w:val="o"/>
+      <w:lvlJc w:val="left"/>
+      <w:pPr>
+        <w:ind w:left="5760" w:hanging="360"/>
+      </w:pPr>
+      <w:rPr>
+        <w:rFonts w:ascii="Courier New" w:hAnsi="Courier New" w:cs="Courier New" w:hint="default"/>
+      </w:rPr>
+    </w:lvl>
+    <w:lvl w:ilvl="8" w:tplc="04090005" w:tentative="1">
+      <w:start w:val="1"/>
+      <w:numFmt w:val="bullet"/>
+      <w:lvlText w:val=""/>
+      <w:lvlJc w:val="left"/>
+      <w:pPr>
+        <w:ind w:left="6480" w:hanging="360"/>
+      </w:pPr>
+      <w:rPr>
+        <w:rFonts w:ascii="Wingdings" w:hAnsi="Wingdings" w:hint="default"/>
+      </w:rPr>
+    </w:lvl>
+  </w:abstractNum>
   <w:num w:numId="1">
     <w:abstractNumId w:val="0"/>
+  </w:num>
+  <w:num w:numId="2">
+    <w:abstractNumId w:val="1"/>
   </w:num>
 </w:numbering>
 </file>

</xml_diff>